<commit_message>
Added PPt and Docs
</commit_message>
<xml_diff>
--- a/Info/Python Programming.docx
+++ b/Info/Python Programming.docx
@@ -2116,22 +2116,390 @@
           <w:shd w:val="clear" w:color="auto" w:fill="FFFFFF"/>
         </w:rPr>
         <w:lastRenderedPageBreak/>
-        <w:t>Why Python is Interpreted language?</w:t>
-      </w:r>
-    </w:p>
-    <w:p>
-      <w:pPr>
-        <w:rPr>
-          <w:rFonts w:ascii="Arial" w:hAnsi="Arial" w:cs="Arial"/>
-          <w:color w:val="222222"/>
-          <w:sz w:val="28"/>
-          <w:szCs w:val="28"/>
-          <w:shd w:val="clear" w:color="auto" w:fill="FFFFFF"/>
-        </w:rPr>
-      </w:pPr>
+        <w:t>Python is Interpreted languag</w:t>
+      </w:r>
+      <w:r>
+        <w:rPr>
+          <w:rFonts w:ascii="Arial" w:hAnsi="Arial" w:cs="Arial"/>
+          <w:color w:val="222222"/>
+          <w:sz w:val="28"/>
+          <w:szCs w:val="28"/>
+          <w:shd w:val="clear" w:color="auto" w:fill="FFFFFF"/>
+        </w:rPr>
+        <w:t>e?</w:t>
+      </w:r>
+    </w:p>
+    <w:p>
+      <w:pPr>
+        <w:rPr>
+          <w:rFonts w:ascii="Arial" w:hAnsi="Arial" w:cs="Arial"/>
+          <w:color w:val="222222"/>
+          <w:sz w:val="28"/>
+          <w:szCs w:val="28"/>
+          <w:shd w:val="clear" w:color="auto" w:fill="FFFFFF"/>
+        </w:rPr>
+      </w:pPr>
+    </w:p>
+    <w:p>
+      <w:pPr>
+        <w:rPr>
+          <w:rFonts w:ascii="Arial" w:hAnsi="Arial" w:cs="Arial"/>
+          <w:color w:val="222222"/>
+          <w:sz w:val="28"/>
+          <w:szCs w:val="28"/>
+          <w:shd w:val="clear" w:color="auto" w:fill="FFFFFF"/>
+        </w:rPr>
+      </w:pPr>
+      <w:r>
+        <w:rPr>
+          <w:noProof/>
+        </w:rPr>
+        <w:drawing>
+          <wp:anchor distT="0" distB="0" distL="114300" distR="114300" simplePos="0" relativeHeight="251659264" behindDoc="1" locked="0" layoutInCell="1" allowOverlap="1" wp14:anchorId="050B11F1" wp14:editId="7CBA195B">
+            <wp:simplePos x="0" y="0"/>
+            <wp:positionH relativeFrom="margin">
+              <wp:align>right</wp:align>
+            </wp:positionH>
+            <wp:positionV relativeFrom="paragraph">
+              <wp:posOffset>71755</wp:posOffset>
+            </wp:positionV>
+            <wp:extent cx="5731510" cy="3145155"/>
+            <wp:effectExtent l="0" t="0" r="2540" b="0"/>
+            <wp:wrapNone/>
+            <wp:docPr id="3" name="Picture 3"/>
+            <wp:cNvGraphicFramePr>
+              <a:graphicFrameLocks xmlns:a="http://schemas.openxmlformats.org/drawingml/2006/main" noChangeAspect="1"/>
+            </wp:cNvGraphicFramePr>
+            <a:graphic xmlns:a="http://schemas.openxmlformats.org/drawingml/2006/main">
+              <a:graphicData uri="http://schemas.openxmlformats.org/drawingml/2006/picture">
+                <pic:pic xmlns:pic="http://schemas.openxmlformats.org/drawingml/2006/picture">
+                  <pic:nvPicPr>
+                    <pic:cNvPr id="0" name="Picture 3"/>
+                    <pic:cNvPicPr>
+                      <a:picLocks noChangeAspect="1" noChangeArrowheads="1"/>
+                    </pic:cNvPicPr>
+                  </pic:nvPicPr>
+                  <pic:blipFill>
+                    <a:blip r:embed="rId25">
+                      <a:extLst>
+                        <a:ext uri="{28A0092B-C50C-407E-A947-70E740481C1C}">
+                          <a14:useLocalDpi xmlns:a14="http://schemas.microsoft.com/office/drawing/2010/main" val="0"/>
+                        </a:ext>
+                      </a:extLst>
+                    </a:blip>
+                    <a:srcRect/>
+                    <a:stretch>
+                      <a:fillRect/>
+                    </a:stretch>
+                  </pic:blipFill>
+                  <pic:spPr bwMode="auto">
+                    <a:xfrm>
+                      <a:off x="0" y="0"/>
+                      <a:ext cx="5731510" cy="3145155"/>
+                    </a:xfrm>
+                    <a:prstGeom prst="rect">
+                      <a:avLst/>
+                    </a:prstGeom>
+                    <a:noFill/>
+                    <a:ln>
+                      <a:noFill/>
+                    </a:ln>
+                  </pic:spPr>
+                </pic:pic>
+              </a:graphicData>
+            </a:graphic>
+          </wp:anchor>
+        </w:drawing>
+      </w:r>
+    </w:p>
+    <w:p>
+      <w:pPr>
+        <w:rPr>
+          <w:rFonts w:ascii="Arial" w:hAnsi="Arial" w:cs="Arial"/>
+          <w:color w:val="222222"/>
+          <w:sz w:val="28"/>
+          <w:szCs w:val="28"/>
+          <w:shd w:val="clear" w:color="auto" w:fill="FFFFFF"/>
+        </w:rPr>
+      </w:pPr>
+    </w:p>
+    <w:p>
+      <w:pPr>
+        <w:rPr>
+          <w:rFonts w:ascii="Arial" w:hAnsi="Arial" w:cs="Arial"/>
+          <w:color w:val="222222"/>
+          <w:sz w:val="28"/>
+          <w:szCs w:val="28"/>
+          <w:shd w:val="clear" w:color="auto" w:fill="FFFFFF"/>
+        </w:rPr>
+      </w:pPr>
+    </w:p>
+    <w:p>
+      <w:pPr>
+        <w:rPr>
+          <w:rFonts w:ascii="Arial" w:hAnsi="Arial" w:cs="Arial"/>
+          <w:color w:val="222222"/>
+          <w:sz w:val="28"/>
+          <w:szCs w:val="28"/>
+          <w:shd w:val="clear" w:color="auto" w:fill="FFFFFF"/>
+        </w:rPr>
+      </w:pPr>
+    </w:p>
+    <w:p>
+      <w:pPr>
+        <w:rPr>
+          <w:rFonts w:ascii="Arial" w:hAnsi="Arial" w:cs="Arial"/>
+          <w:color w:val="222222"/>
+          <w:sz w:val="28"/>
+          <w:szCs w:val="28"/>
+          <w:shd w:val="clear" w:color="auto" w:fill="FFFFFF"/>
+        </w:rPr>
+      </w:pPr>
+    </w:p>
+    <w:p>
+      <w:pPr>
+        <w:rPr>
+          <w:rFonts w:ascii="Arial" w:hAnsi="Arial" w:cs="Arial"/>
+          <w:color w:val="222222"/>
+          <w:sz w:val="28"/>
+          <w:szCs w:val="28"/>
+          <w:shd w:val="clear" w:color="auto" w:fill="FFFFFF"/>
+        </w:rPr>
+      </w:pPr>
+    </w:p>
+    <w:p>
+      <w:pPr>
+        <w:rPr>
+          <w:rFonts w:ascii="Arial" w:hAnsi="Arial" w:cs="Arial"/>
+          <w:color w:val="222222"/>
+          <w:sz w:val="28"/>
+          <w:szCs w:val="28"/>
+          <w:shd w:val="clear" w:color="auto" w:fill="FFFFFF"/>
+        </w:rPr>
+      </w:pPr>
+    </w:p>
+    <w:p>
+      <w:pPr>
+        <w:rPr>
+          <w:rFonts w:ascii="Arial" w:hAnsi="Arial" w:cs="Arial"/>
+          <w:color w:val="222222"/>
+          <w:sz w:val="28"/>
+          <w:szCs w:val="28"/>
+          <w:shd w:val="clear" w:color="auto" w:fill="FFFFFF"/>
+        </w:rPr>
+      </w:pPr>
+    </w:p>
+    <w:p>
+      <w:pPr>
+        <w:rPr>
+          <w:rFonts w:ascii="Arial" w:hAnsi="Arial" w:cs="Arial"/>
+          <w:color w:val="222222"/>
+          <w:sz w:val="28"/>
+          <w:szCs w:val="28"/>
+          <w:shd w:val="clear" w:color="auto" w:fill="FFFFFF"/>
+        </w:rPr>
+      </w:pPr>
+    </w:p>
+    <w:p>
+      <w:pPr>
+        <w:rPr>
+          <w:rFonts w:ascii="Arial" w:hAnsi="Arial" w:cs="Arial"/>
+          <w:color w:val="222222"/>
+          <w:sz w:val="28"/>
+          <w:szCs w:val="28"/>
+          <w:shd w:val="clear" w:color="auto" w:fill="FFFFFF"/>
+        </w:rPr>
+      </w:pPr>
+    </w:p>
+    <w:p>
+      <w:pPr>
+        <w:rPr>
+          <w:rFonts w:ascii="Arial" w:hAnsi="Arial" w:cs="Arial"/>
+          <w:color w:val="222222"/>
+          <w:sz w:val="28"/>
+          <w:szCs w:val="28"/>
+          <w:shd w:val="clear" w:color="auto" w:fill="FFFFFF"/>
+        </w:rPr>
+      </w:pPr>
+    </w:p>
+    <w:p>
+      <w:pPr>
+        <w:rPr>
+          <w:rFonts w:ascii="Arial" w:hAnsi="Arial" w:cs="Arial"/>
+          <w:color w:val="222222"/>
+          <w:sz w:val="28"/>
+          <w:szCs w:val="28"/>
+          <w:shd w:val="clear" w:color="auto" w:fill="FFFFFF"/>
+        </w:rPr>
+      </w:pPr>
+    </w:p>
+    <w:p>
+      <w:pPr>
+        <w:rPr>
+          <w:rFonts w:ascii="Arial" w:hAnsi="Arial" w:cs="Arial"/>
+          <w:color w:val="222222"/>
+          <w:sz w:val="28"/>
+          <w:szCs w:val="28"/>
+          <w:shd w:val="clear" w:color="auto" w:fill="FFFFFF"/>
+        </w:rPr>
+      </w:pPr>
+    </w:p>
+    <w:p>
+      <w:pPr>
+        <w:rPr>
+          <w:rFonts w:ascii="Arial" w:hAnsi="Arial" w:cs="Arial"/>
+          <w:color w:val="222222"/>
+          <w:sz w:val="28"/>
+          <w:szCs w:val="28"/>
+          <w:shd w:val="clear" w:color="auto" w:fill="FFFFFF"/>
+        </w:rPr>
+      </w:pPr>
+    </w:p>
+    <w:p>
+      <w:pPr>
+        <w:rPr>
+          <w:rFonts w:ascii="Arial" w:hAnsi="Arial" w:cs="Arial"/>
+          <w:color w:val="222222"/>
+          <w:sz w:val="28"/>
+          <w:szCs w:val="28"/>
+          <w:shd w:val="clear" w:color="auto" w:fill="FFFFFF"/>
+        </w:rPr>
+      </w:pPr>
+    </w:p>
+    <w:p>
+      <w:pPr>
+        <w:rPr>
+          <w:rFonts w:ascii="Arial" w:hAnsi="Arial" w:cs="Arial"/>
+          <w:color w:val="222222"/>
+          <w:sz w:val="28"/>
+          <w:szCs w:val="28"/>
+          <w:shd w:val="clear" w:color="auto" w:fill="FFFFFF"/>
+        </w:rPr>
+      </w:pPr>
+    </w:p>
+    <w:p>
+      <w:pPr>
+        <w:rPr>
+          <w:rFonts w:ascii="Arial" w:hAnsi="Arial" w:cs="Arial"/>
+          <w:color w:val="222222"/>
+          <w:sz w:val="28"/>
+          <w:szCs w:val="28"/>
+          <w:shd w:val="clear" w:color="auto" w:fill="FFFFFF"/>
+        </w:rPr>
+      </w:pPr>
+    </w:p>
+    <w:p>
+      <w:pPr>
+        <w:rPr>
+          <w:rFonts w:ascii="Arial" w:hAnsi="Arial" w:cs="Arial"/>
+          <w:color w:val="222222"/>
+          <w:sz w:val="28"/>
+          <w:szCs w:val="28"/>
+          <w:shd w:val="clear" w:color="auto" w:fill="FFFFFF"/>
+        </w:rPr>
+      </w:pPr>
+    </w:p>
+    <w:p>
+      <w:pPr>
+        <w:rPr>
+          <w:rFonts w:ascii="Arial" w:hAnsi="Arial" w:cs="Arial"/>
+          <w:color w:val="222222"/>
+          <w:sz w:val="28"/>
+          <w:szCs w:val="28"/>
+          <w:shd w:val="clear" w:color="auto" w:fill="FFFFFF"/>
+        </w:rPr>
+      </w:pPr>
+    </w:p>
+    <w:p>
+      <w:pPr>
+        <w:rPr>
+          <w:rFonts w:ascii="Arial" w:hAnsi="Arial" w:cs="Arial"/>
+          <w:color w:val="222222"/>
+          <w:sz w:val="28"/>
+          <w:szCs w:val="28"/>
+          <w:shd w:val="clear" w:color="auto" w:fill="FFFFFF"/>
+        </w:rPr>
+      </w:pPr>
+    </w:p>
+    <w:p>
+      <w:pPr>
+        <w:rPr>
+          <w:rFonts w:ascii="Arial" w:hAnsi="Arial" w:cs="Arial"/>
+          <w:color w:val="222222"/>
+          <w:sz w:val="28"/>
+          <w:szCs w:val="28"/>
+          <w:shd w:val="clear" w:color="auto" w:fill="FFFFFF"/>
+        </w:rPr>
+      </w:pPr>
+    </w:p>
+    <w:p>
+      <w:pPr>
+        <w:rPr>
+          <w:rFonts w:ascii="Arial" w:hAnsi="Arial" w:cs="Arial"/>
+          <w:color w:val="222222"/>
+          <w:sz w:val="28"/>
+          <w:szCs w:val="28"/>
+          <w:shd w:val="clear" w:color="auto" w:fill="FFFFFF"/>
+        </w:rPr>
+      </w:pPr>
+    </w:p>
+    <w:p>
+      <w:pPr>
+        <w:rPr>
+          <w:rFonts w:ascii="Arial" w:hAnsi="Arial" w:cs="Arial"/>
+          <w:color w:val="222222"/>
+          <w:sz w:val="28"/>
+          <w:szCs w:val="28"/>
+          <w:shd w:val="clear" w:color="auto" w:fill="FFFFFF"/>
+        </w:rPr>
+      </w:pPr>
+    </w:p>
+    <w:p>
+      <w:pPr>
+        <w:rPr>
+          <w:rFonts w:ascii="Arial" w:hAnsi="Arial" w:cs="Arial"/>
+          <w:color w:val="222222"/>
+          <w:sz w:val="28"/>
+          <w:szCs w:val="28"/>
+          <w:shd w:val="clear" w:color="auto" w:fill="FFFFFF"/>
+        </w:rPr>
+      </w:pPr>
+    </w:p>
+    <w:p>
+      <w:pPr>
+        <w:rPr>
+          <w:rFonts w:ascii="Arial" w:hAnsi="Arial" w:cs="Arial"/>
+          <w:color w:val="222222"/>
+          <w:sz w:val="28"/>
+          <w:szCs w:val="28"/>
+          <w:shd w:val="clear" w:color="auto" w:fill="FFFFFF"/>
+        </w:rPr>
+      </w:pPr>
+    </w:p>
+    <w:p>
+      <w:pPr>
+        <w:rPr>
+          <w:rFonts w:ascii="Arial" w:hAnsi="Arial" w:cs="Arial"/>
+          <w:color w:val="222222"/>
+          <w:sz w:val="28"/>
+          <w:szCs w:val="28"/>
+          <w:shd w:val="clear" w:color="auto" w:fill="FFFFFF"/>
+        </w:rPr>
+      </w:pPr>
+      <w:r>
+        <w:rPr>
+          <w:rFonts w:ascii="Arial" w:hAnsi="Arial" w:cs="Arial"/>
+          <w:color w:val="222222"/>
+          <w:sz w:val="28"/>
+          <w:szCs w:val="28"/>
+          <w:shd w:val="clear" w:color="auto" w:fill="FFFFFF"/>
+        </w:rPr>
+        <w:lastRenderedPageBreak/>
+        <w:t>Python Basic</w:t>
+      </w:r>
     </w:p>
     <w:sectPr>
-      <w:headerReference w:type="default" r:id="rId25"/>
+      <w:headerReference w:type="default" r:id="rId26"/>
       <w:pgSz w:w="11906" w:h="16838"/>
       <w:pgMar w:top="1440" w:right="1440" w:bottom="1440" w:left="1440" w:header="708" w:footer="708" w:gutter="0"/>
       <w:cols w:space="708"/>
@@ -3988,15 +4356,7 @@
 <ds:datastoreItem xmlns:ds="http://schemas.openxmlformats.org/officeDocument/2006/customXml" ds:itemID="{85A54EE7-D840-4025-BB2B-F5741060C54E}">
   <ds:schemaRefs>
     <ds:schemaRef ds:uri="http://schemas.microsoft.com/office/2006/metadata/properties"/>
-    <ds:schemaRef ds:uri="http://schemas.openxmlformats.org/package/2006/metadata/core-properties"/>
-    <ds:schemaRef ds:uri="http://www.w3.org/XML/1998/namespace"/>
-    <ds:schemaRef ds:uri="http://purl.org/dc/elements/1.1/"/>
-    <ds:schemaRef ds:uri="http://schemas.microsoft.com/office/2006/documentManagement/types"/>
-    <ds:schemaRef ds:uri="36779098-b42a-4b64-9418-eb0257ab0b9b"/>
     <ds:schemaRef ds:uri="http://schemas.microsoft.com/office/infopath/2007/PartnerControls"/>
-    <ds:schemaRef ds:uri="f63ad967-867b-4a01-a61b-3dd5e4c4dadc"/>
-    <ds:schemaRef ds:uri="http://purl.org/dc/dcmitype/"/>
-    <ds:schemaRef ds:uri="http://purl.org/dc/terms/"/>
   </ds:schemaRefs>
 </ds:datastoreItem>
 </file>

</xml_diff>